<commit_message>
remove title, edit table name
</commit_message>
<xml_diff>
--- a/Jurnal Skripsi-Hairul Imam.docx
+++ b/Jurnal Skripsi-Hairul Imam.docx
@@ -81,7 +81,7 @@
         <w:rPr>
           <w:lang w:val="en-US"/>
         </w:rPr>
-        <w:t>Jian Budiarto, S.T., M.Eng</w:t>
+        <w:t>Jian Budiarto</w:t>
       </w:r>
       <w:r>
         <w:rPr>
@@ -100,7 +100,7 @@
         <w:rPr>
           <w:lang w:val="en-US"/>
         </w:rPr>
-        <w:t>Kartarina, S.Kom., M.Kom</w:t>
+        <w:t>Kartarina</w:t>
       </w:r>
       <w:r>
         <w:rPr>
@@ -2605,16 +2605,7 @@
           <w:rStyle w:val="mediumtext"/>
           <w:shd w:val="clear" w:color="auto" w:fill="FFFFFF"/>
         </w:rPr>
-        <w:t>Adapun objek</w:t>
-      </w:r>
-      <w:bookmarkStart w:id="0" w:name="_GoBack"/>
-      <w:bookmarkEnd w:id="0"/>
-      <w:r>
-        <w:rPr>
-          <w:rStyle w:val="mediumtext"/>
-          <w:shd w:val="clear" w:color="auto" w:fill="FFFFFF"/>
-        </w:rPr>
-        <w:t>tif dari fungsi ini adalah</w:t>
+        <w:t>Adapun objektif dari fungsi ini adalah</w:t>
       </w:r>
       <w:r>
         <w:rPr>
@@ -11953,7 +11944,23 @@
           <w:sz w:val="20"/>
           <w:lang w:val="sv-SE"/>
         </w:rPr>
-        <w:t>Rincian Jumlah Benar Setiap Nilai Theshold</w:t>
+        <w:t>Rincian Jumlah Benar Setiap Nilai Th</w:t>
+      </w:r>
+      <w:r>
+        <w:rPr>
+          <w:sz w:val="20"/>
+          <w:lang w:val="sv-SE"/>
+        </w:rPr>
+        <w:t>r</w:t>
+      </w:r>
+      <w:bookmarkStart w:id="0" w:name="_GoBack"/>
+      <w:bookmarkEnd w:id="0"/>
+      <w:r>
+        <w:rPr>
+          <w:sz w:val="20"/>
+          <w:lang w:val="sv-SE"/>
+        </w:rPr>
+        <w:t>eshold</w:t>
       </w:r>
     </w:p>
     <w:tbl>
@@ -16714,7 +16721,7 @@
 </file>
 
 <file path=customXml/itemProps1.xml><?xml version="1.0" encoding="utf-8"?>
-<ds:datastoreItem xmlns:ds="http://schemas.openxmlformats.org/officeDocument/2006/customXml" ds:itemID="{3F517806-0986-3C4E-9082-7894863B3453}">
+<ds:datastoreItem xmlns:ds="http://schemas.openxmlformats.org/officeDocument/2006/customXml" ds:itemID="{983CD749-93C8-864C-B1DC-2EAB6CF17BFD}">
   <ds:schemaRefs>
     <ds:schemaRef ds:uri="http://schemas.openxmlformats.org/officeDocument/2006/bibliography"/>
   </ds:schemaRefs>

</xml_diff>